<commit_message>
Se agrego "modulo5.h" y se hicieron pequeñas correcciones al codigo de los demas modulos
</commit_message>
<xml_diff>
--- a/EstructuraM.cpp.docx
+++ b/EstructuraM.cpp.docx
@@ -1065,6 +1065,16 @@
           <w:rtl w:val="0"/>
         </w:rPr>
         <w:t xml:space="preserve">}</w:t>
+      </w:r>
+    </w:p>
+    <w:p>
+      <w:pPr>
+        <w:rPr/>
+      </w:pPr>
+      <w:r>
+        <w:rPr>
+          <w:rtl w:val="0"/>
+        </w:rPr>
       </w:r>
     </w:p>
     <w:p>

</xml_diff>

<commit_message>
Leves cambios en los codigos en cada modulo
</commit_message>
<xml_diff>
--- a/EstructuraM.cpp.docx
+++ b/EstructuraM.cpp.docx
@@ -1065,16 +1065,6 @@
           <w:rtl w:val="0"/>
         </w:rPr>
         <w:t xml:space="preserve">}</w:t>
-      </w:r>
-    </w:p>
-    <w:p>
-      <w:pPr>
-        <w:rPr/>
-      </w:pPr>
-      <w:r>
-        <w:rPr>
-          <w:rtl w:val="0"/>
-        </w:rPr>
       </w:r>
     </w:p>
     <w:p>

</xml_diff>